<commit_message>
Updated the concept to have the correct roomnumbers. Inventory holds items and gives worthless items a random room to be in
</commit_message>
<xml_diff>
--- a/Concept.docx
+++ b/Concept.docx
@@ -66,7 +66,13 @@
         <w:pStyle w:val="Kop2"/>
       </w:pPr>
       <w:r>
-        <w:t>Kamer 1 – Startkamer</w:t>
+        <w:t xml:space="preserve">Kamer </w:t>
+      </w:r>
+      <w:r>
+        <w:t>0</w:t>
+      </w:r>
+      <w:r>
+        <w:t xml:space="preserve"> – Startkamer</w:t>
       </w:r>
     </w:p>
     <w:p>
@@ -102,7 +108,13 @@
         <w:pStyle w:val="Kop2"/>
       </w:pPr>
       <w:r>
-        <w:t>Kamer 2 – Stallen</w:t>
+        <w:t xml:space="preserve">Kamer </w:t>
+      </w:r>
+      <w:r>
+        <w:t>1</w:t>
+      </w:r>
+      <w:r>
+        <w:t xml:space="preserve"> – Stallen</w:t>
       </w:r>
     </w:p>
     <w:p>
@@ -141,7 +153,13 @@
         <w:pStyle w:val="Kop2"/>
       </w:pPr>
       <w:r>
-        <w:t>Kamer 3 -</w:t>
+        <w:t xml:space="preserve">Kamer </w:t>
+      </w:r>
+      <w:r>
+        <w:t>2</w:t>
+      </w:r>
+      <w:r>
+        <w:t xml:space="preserve"> -</w:t>
       </w:r>
       <w:r>
         <w:t xml:space="preserve"> Werkkamer</w:t>
@@ -178,7 +196,13 @@
       </w:pPr>
       <w:r>
         <w:lastRenderedPageBreak/>
-        <w:t>Kamer 4 – Keuken</w:t>
+        <w:t xml:space="preserve">Kamer </w:t>
+      </w:r>
+      <w:r>
+        <w:t>3</w:t>
+      </w:r>
+      <w:r>
+        <w:t xml:space="preserve"> – Keuken</w:t>
       </w:r>
     </w:p>
     <w:p>
@@ -217,16 +241,29 @@
         <w:pStyle w:val="Kop2"/>
       </w:pPr>
       <w:r>
-        <w:t>Kamer 5 – WC</w:t>
-      </w:r>
-    </w:p>
-    <w:p>
-      <w:r>
-        <w:t>De speler kan hier meerdere objecten vinden die niet nodig zijn voor het verhaal.</w:t>
-      </w:r>
-      <w:r>
-        <w:br/>
-        <w:t>Te vinden objecten:</w:t>
+        <w:t xml:space="preserve">Kamer </w:t>
+      </w:r>
+      <w:r>
+        <w:t>4</w:t>
+      </w:r>
+      <w:r>
+        <w:t xml:space="preserve"> – </w:t>
+      </w:r>
+      <w:r>
+        <w:t>Luik in de keuken</w:t>
+      </w:r>
+      <w:r>
+        <w:t xml:space="preserve"> (</w:t>
+      </w:r>
+      <w:r>
+        <w:t>down)</w:t>
+      </w:r>
+      <w:bookmarkStart w:id="0" w:name="_GoBack"/>
+      <w:bookmarkEnd w:id="0"/>
+    </w:p>
+    <w:p>
+      <w:r>
+        <w:t>In dit luik vind de speler niks van belang</w:t>
       </w:r>
     </w:p>
     <w:p>
@@ -246,7 +283,13 @@
         <w:pStyle w:val="Kop2"/>
       </w:pPr>
       <w:r>
-        <w:t>Kamer 6 – laatste kamer</w:t>
+        <w:t xml:space="preserve">Kamer </w:t>
+      </w:r>
+      <w:r>
+        <w:t>4</w:t>
+      </w:r>
+      <w:r>
+        <w:t xml:space="preserve"> – laatste kamer</w:t>
       </w:r>
     </w:p>
     <w:p>
@@ -269,8 +312,6 @@
       <w:r>
         <w:t>Niks</w:t>
       </w:r>
-      <w:bookmarkStart w:id="0" w:name="_GoBack"/>
-      <w:bookmarkEnd w:id="0"/>
     </w:p>
     <w:sectPr>
       <w:pgSz w:w="11906" w:h="16838"/>

</xml_diff>

<commit_message>
Changed a room numbet
</commit_message>
<xml_diff>
--- a/Concept.docx
+++ b/Concept.docx
@@ -258,8 +258,6 @@
       <w:r>
         <w:t>down)</w:t>
       </w:r>
-      <w:bookmarkStart w:id="0" w:name="_GoBack"/>
-      <w:bookmarkEnd w:id="0"/>
     </w:p>
     <w:p>
       <w:r>
@@ -286,8 +284,10 @@
         <w:t xml:space="preserve">Kamer </w:t>
       </w:r>
       <w:r>
-        <w:t>4</w:t>
-      </w:r>
+        <w:t>5</w:t>
+      </w:r>
+      <w:bookmarkStart w:id="0" w:name="_GoBack"/>
+      <w:bookmarkEnd w:id="0"/>
       <w:r>
         <w:t xml:space="preserve"> – laatste kamer</w:t>
       </w:r>

</xml_diff>